<commit_message>
Update Consultancies Output Review Stage 1.docx
</commit_message>
<xml_diff>
--- a/SC reports/Review template for consultant reports/Consultancies Output Review Stage 1.docx
+++ b/SC reports/Review template for consultant reports/Consultancies Output Review Stage 1.docx
@@ -2,6 +2,31 @@
 <file path=word/document.xml><?xml version="1.0" encoding="utf-8"?>
 <w:document xmlns:wpc="http://schemas.microsoft.com/office/word/2010/wordprocessingCanvas" xmlns:cx="http://schemas.microsoft.com/office/drawing/2014/chartex" xmlns:cx1="http://schemas.microsoft.com/office/drawing/2015/9/8/chartex" xmlns:cx2="http://schemas.microsoft.com/office/drawing/2015/10/21/chartex" xmlns:cx3="http://schemas.microsoft.com/office/drawing/2016/5/9/chartex" xmlns:cx4="http://schemas.microsoft.com/office/drawing/2016/5/10/chartex" xmlns:cx5="http://schemas.microsoft.com/office/drawing/2016/5/11/chartex" xmlns:cx6="http://schemas.microsoft.com/office/drawing/2016/5/12/chartex" xmlns:cx7="http://schemas.microsoft.com/office/drawing/2016/5/13/chartex" xmlns:cx8="http://schemas.microsoft.com/office/drawing/2016/5/14/chartex" xmlns:mc="http://schemas.openxmlformats.org/markup-compatibility/2006" xmlns:aink="http://schemas.microsoft.com/office/drawing/2016/ink" xmlns:am3d="http://schemas.microsoft.com/office/drawing/2017/model3d" xmlns:o="urn:schemas-microsoft-com:office:office" xmlns:oel="http://schemas.microsoft.com/office/2019/extlst" xmlns:r="http://schemas.openxmlformats.org/officeDocument/2006/relationships" xmlns:m="http://schemas.openxmlformats.org/officeDocument/2006/math" xmlns:v="urn:schemas-microsoft-com:vml" xmlns:wp14="http://schemas.microsoft.com/office/word/2010/wordprocessingDrawing" xmlns:wp="http://schemas.openxmlformats.org/drawingml/2006/wordprocessingDrawing" xmlns:w10="urn:schemas-microsoft-com:office:word" xmlns:w="http://schemas.openxmlformats.org/wordprocessingml/2006/main" xmlns:w14="http://schemas.microsoft.com/office/word/2010/wordml" xmlns:w15="http://schemas.microsoft.com/office/word/2012/wordml" xmlns:w16cex="http://schemas.microsoft.com/office/word/2018/wordml/cex" xmlns:w16cid="http://schemas.microsoft.com/office/word/2016/wordml/cid" xmlns:w16="http://schemas.microsoft.com/office/word/2018/wordml" xmlns:w16sdtdh="http://schemas.microsoft.com/office/word/2020/wordml/sdtdatahash" xmlns:w16se="http://schemas.microsoft.com/office/word/2015/wordml/symex" xmlns:wpg="http://schemas.microsoft.com/office/word/2010/wordprocessingGroup" xmlns:wpi="http://schemas.microsoft.com/office/word/2010/wordprocessingInk" xmlns:wne="http://schemas.microsoft.com/office/word/2006/wordml" xmlns:wps="http://schemas.microsoft.com/office/word/2010/wordprocessingShape" mc:Ignorable="w14 w15 w16se w16cid w16 w16cex w16sdtdh wp14">
   <w:body>
+    <w:p>
+      <w:pPr>
+        <w:pStyle w:val="Title"/>
+        <w:rPr>
+          <w:color w:val="44546A" w:themeColor="text2"/>
+        </w:rPr>
+      </w:pPr>
+      <w:r>
+        <w:rPr>
+          <w:color w:val="44546A" w:themeColor="text2"/>
+        </w:rPr>
+        <w:t xml:space="preserve">Consultancies Output Review </w:t>
+      </w:r>
+      <w:r>
+        <w:rPr>
+          <w:color w:val="44546A" w:themeColor="text2"/>
+        </w:rPr>
+        <w:t>Form</w:t>
+      </w:r>
+    </w:p>
+    <w:p>
+      <w:pPr>
+        <w:pStyle w:val="Heading3"/>
+      </w:pPr>
+    </w:p>
     <w:p>
       <w:pPr>
         <w:pStyle w:val="Heading3"/>
@@ -812,6 +837,7 @@
           </w:tcPr>
           <w:p>
             <w:r>
+              <w:lastRenderedPageBreak/>
               <w:t>Abstract/Executive Summary: Clear and adequate indication of the paper’s content; states the purpose of the paper; describes the investigation on which it is based; states the methods used; summarises the results and conclusions</w:t>
             </w:r>
           </w:p>
@@ -858,7 +884,6 @@
           </w:tcPr>
           <w:p>
             <w:r>
-              <w:lastRenderedPageBreak/>
               <w:t>Recommendations: Clear and concise recommendations are made that are suitable for potential inclusion as statements in Scientific Working Group reports</w:t>
             </w:r>
           </w:p>
@@ -1527,6 +1552,7 @@
                 <w:i/>
                 <w:iCs/>
               </w:rPr>
+              <w:lastRenderedPageBreak/>
               <w:t>Requires circulating of the entire report or relevant sections to the appropriate CCPs for review (i.e., where the report shows or presents confidential data, commercially sensitive information, or financial matters that have not been approved by SIOFA and the relevant CCPs)</w:t>
             </w:r>
           </w:p>
@@ -1571,7 +1597,6 @@
         <w:pStyle w:val="Heading3"/>
       </w:pPr>
       <w:r>
-        <w:lastRenderedPageBreak/>
         <w:t xml:space="preserve">Review Stage 1 – Outcome </w:t>
       </w:r>
     </w:p>
@@ -2001,12 +2026,8 @@
       </w:pPr>
     </w:p>
     <w:sectPr>
-      <w:headerReference w:type="even" r:id="rId6"/>
-      <w:headerReference w:type="default" r:id="rId7"/>
-      <w:footerReference w:type="even" r:id="rId8"/>
-      <w:footerReference w:type="default" r:id="rId9"/>
-      <w:headerReference w:type="first" r:id="rId10"/>
-      <w:footerReference w:type="first" r:id="rId11"/>
+      <w:footerReference w:type="default" r:id="rId6"/>
+      <w:headerReference w:type="first" r:id="rId7"/>
       <w:pgSz w:w="11906" w:h="16838"/>
       <w:pgMar w:top="1440" w:right="1440" w:bottom="1440" w:left="1440" w:header="720" w:footer="720" w:gutter="0"/>
       <w:cols w:space="720"/>
@@ -2046,13 +2067,58 @@
   <w:p>
     <w:pPr>
       <w:pStyle w:val="Footer"/>
+      <w:tabs>
+        <w:tab w:val="clear" w:pos="4513"/>
+      </w:tabs>
     </w:pPr>
+    <w:r>
+      <w:rPr>
+        <w:i/>
+        <w:iCs/>
+      </w:rPr>
+      <w:t>SIOFA Secretariat. Revised July 2022</w:t>
+    </w:r>
+    <w:r>
+      <w:tab/>
+    </w:r>
+    <w:sdt>
+      <w:sdtPr>
+        <w:id w:val="-1195314621"/>
+        <w:docPartObj>
+          <w:docPartGallery w:val="Page Numbers (Bottom of Page)"/>
+          <w:docPartUnique/>
+        </w:docPartObj>
+      </w:sdtPr>
+      <w:sdtEndPr>
+        <w:rPr>
+          <w:noProof/>
+        </w:rPr>
+      </w:sdtEndPr>
+      <w:sdtContent>
+        <w:r>
+          <w:fldChar w:fldCharType="begin"/>
+        </w:r>
+        <w:r>
+          <w:instrText xml:space="preserve"> PAGE   \* MERGEFORMAT </w:instrText>
+        </w:r>
+        <w:r>
+          <w:fldChar w:fldCharType="separate"/>
+        </w:r>
+        <w:r>
+          <w:rPr>
+            <w:noProof/>
+          </w:rPr>
+          <w:t>2</w:t>
+        </w:r>
+        <w:r>
+          <w:rPr>
+            <w:noProof/>
+          </w:rPr>
+          <w:fldChar w:fldCharType="end"/>
+        </w:r>
+      </w:sdtContent>
+    </w:sdt>
   </w:p>
-</w:ftr>
-</file>
-
-<file path=word/footer2.xml><?xml version="1.0" encoding="utf-8"?>
-<w:ftr xmlns:wpc="http://schemas.microsoft.com/office/word/2010/wordprocessingCanvas" xmlns:cx="http://schemas.microsoft.com/office/drawing/2014/chartex" xmlns:cx1="http://schemas.microsoft.com/office/drawing/2015/9/8/chartex" xmlns:cx2="http://schemas.microsoft.com/office/drawing/2015/10/21/chartex" xmlns:cx3="http://schemas.microsoft.com/office/drawing/2016/5/9/chartex" xmlns:cx4="http://schemas.microsoft.com/office/drawing/2016/5/10/chartex" xmlns:cx5="http://schemas.microsoft.com/office/drawing/2016/5/11/chartex" xmlns:cx6="http://schemas.microsoft.com/office/drawing/2016/5/12/chartex" xmlns:cx7="http://schemas.microsoft.com/office/drawing/2016/5/13/chartex" xmlns:cx8="http://schemas.microsoft.com/office/drawing/2016/5/14/chartex" xmlns:mc="http://schemas.openxmlformats.org/markup-compatibility/2006" xmlns:aink="http://schemas.microsoft.com/office/drawing/2016/ink" xmlns:am3d="http://schemas.microsoft.com/office/drawing/2017/model3d" xmlns:o="urn:schemas-microsoft-com:office:office" xmlns:oel="http://schemas.microsoft.com/office/2019/extlst" xmlns:r="http://schemas.openxmlformats.org/officeDocument/2006/relationships" xmlns:m="http://schemas.openxmlformats.org/officeDocument/2006/math" xmlns:v="urn:schemas-microsoft-com:vml" xmlns:wp14="http://schemas.microsoft.com/office/word/2010/wordprocessingDrawing" xmlns:wp="http://schemas.openxmlformats.org/drawingml/2006/wordprocessingDrawing" xmlns:w10="urn:schemas-microsoft-com:office:word" xmlns:w="http://schemas.openxmlformats.org/wordprocessingml/2006/main" xmlns:w14="http://schemas.microsoft.com/office/word/2010/wordml" xmlns:w15="http://schemas.microsoft.com/office/word/2012/wordml" xmlns:w16cex="http://schemas.microsoft.com/office/word/2018/wordml/cex" xmlns:w16cid="http://schemas.microsoft.com/office/word/2016/wordml/cid" xmlns:w16="http://schemas.microsoft.com/office/word/2018/wordml" xmlns:w16sdtdh="http://schemas.microsoft.com/office/word/2020/wordml/sdtdatahash" xmlns:w16se="http://schemas.microsoft.com/office/word/2015/wordml/symex" xmlns:wpg="http://schemas.microsoft.com/office/word/2010/wordprocessingGroup" xmlns:wpi="http://schemas.microsoft.com/office/word/2010/wordprocessingInk" xmlns:wne="http://schemas.microsoft.com/office/word/2006/wordml" xmlns:wps="http://schemas.microsoft.com/office/word/2010/wordprocessingShape" mc:Ignorable="w14 w15 w16se w16cid w16 w16cex w16sdtdh wp14">
   <w:p>
     <w:pPr>
       <w:pStyle w:val="Footer"/>
@@ -2061,48 +2127,6 @@
         <w:iCs/>
         <w:lang w:val="en-NZ"/>
       </w:rPr>
-    </w:pPr>
-    <w:r>
-      <w:rPr>
-        <w:i/>
-        <w:iCs/>
-        <w:lang w:val="en-NZ"/>
-      </w:rPr>
-      <w:t>SIOFA Secretariat. Revised</w:t>
-    </w:r>
-    <w:r>
-      <w:rPr>
-        <w:i/>
-        <w:iCs/>
-        <w:lang w:val="en-NZ"/>
-      </w:rPr>
-      <w:t xml:space="preserve"> July </w:t>
-    </w:r>
-    <w:r>
-      <w:rPr>
-        <w:i/>
-        <w:iCs/>
-        <w:lang w:val="en-NZ"/>
-      </w:rPr>
-      <w:t>202</w:t>
-    </w:r>
-    <w:r>
-      <w:rPr>
-        <w:i/>
-        <w:iCs/>
-        <w:lang w:val="en-NZ"/>
-      </w:rPr>
-      <w:t>2</w:t>
-    </w:r>
-  </w:p>
-</w:ftr>
-</file>
-
-<file path=word/footer3.xml><?xml version="1.0" encoding="utf-8"?>
-<w:ftr xmlns:wpc="http://schemas.microsoft.com/office/word/2010/wordprocessingCanvas" xmlns:cx="http://schemas.microsoft.com/office/drawing/2014/chartex" xmlns:cx1="http://schemas.microsoft.com/office/drawing/2015/9/8/chartex" xmlns:cx2="http://schemas.microsoft.com/office/drawing/2015/10/21/chartex" xmlns:cx3="http://schemas.microsoft.com/office/drawing/2016/5/9/chartex" xmlns:cx4="http://schemas.microsoft.com/office/drawing/2016/5/10/chartex" xmlns:cx5="http://schemas.microsoft.com/office/drawing/2016/5/11/chartex" xmlns:cx6="http://schemas.microsoft.com/office/drawing/2016/5/12/chartex" xmlns:cx7="http://schemas.microsoft.com/office/drawing/2016/5/13/chartex" xmlns:cx8="http://schemas.microsoft.com/office/drawing/2016/5/14/chartex" xmlns:mc="http://schemas.openxmlformats.org/markup-compatibility/2006" xmlns:aink="http://schemas.microsoft.com/office/drawing/2016/ink" xmlns:am3d="http://schemas.microsoft.com/office/drawing/2017/model3d" xmlns:o="urn:schemas-microsoft-com:office:office" xmlns:oel="http://schemas.microsoft.com/office/2019/extlst" xmlns:r="http://schemas.openxmlformats.org/officeDocument/2006/relationships" xmlns:m="http://schemas.openxmlformats.org/officeDocument/2006/math" xmlns:v="urn:schemas-microsoft-com:vml" xmlns:wp14="http://schemas.microsoft.com/office/word/2010/wordprocessingDrawing" xmlns:wp="http://schemas.openxmlformats.org/drawingml/2006/wordprocessingDrawing" xmlns:w10="urn:schemas-microsoft-com:office:word" xmlns:w="http://schemas.openxmlformats.org/wordprocessingml/2006/main" xmlns:w14="http://schemas.microsoft.com/office/word/2010/wordml" xmlns:w15="http://schemas.microsoft.com/office/word/2012/wordml" xmlns:w16cex="http://schemas.microsoft.com/office/word/2018/wordml/cex" xmlns:w16cid="http://schemas.microsoft.com/office/word/2016/wordml/cid" xmlns:w16="http://schemas.microsoft.com/office/word/2018/wordml" xmlns:w16sdtdh="http://schemas.microsoft.com/office/word/2020/wordml/sdtdatahash" xmlns:w16se="http://schemas.microsoft.com/office/word/2015/wordml/symex" xmlns:wpg="http://schemas.microsoft.com/office/word/2010/wordprocessingGroup" xmlns:wpi="http://schemas.microsoft.com/office/word/2010/wordprocessingInk" xmlns:wne="http://schemas.microsoft.com/office/word/2006/wordml" xmlns:wps="http://schemas.microsoft.com/office/word/2010/wordprocessingShape" mc:Ignorable="w14 w15 w16se w16cid w16 w16cex w16sdtdh wp14">
-  <w:p>
-    <w:pPr>
-      <w:pStyle w:val="Footer"/>
     </w:pPr>
   </w:p>
 </w:ftr>
@@ -2138,27 +2162,57 @@
   <w:p>
     <w:pPr>
       <w:pStyle w:val="Header"/>
+      <w:jc w:val="right"/>
     </w:pPr>
-  </w:p>
-</w:hdr>
-</file>
-
-<file path=word/header2.xml><?xml version="1.0" encoding="utf-8"?>
-<w:hdr xmlns:wpc="http://schemas.microsoft.com/office/word/2010/wordprocessingCanvas" xmlns:cx="http://schemas.microsoft.com/office/drawing/2014/chartex" xmlns:cx1="http://schemas.microsoft.com/office/drawing/2015/9/8/chartex" xmlns:cx2="http://schemas.microsoft.com/office/drawing/2015/10/21/chartex" xmlns:cx3="http://schemas.microsoft.com/office/drawing/2016/5/9/chartex" xmlns:cx4="http://schemas.microsoft.com/office/drawing/2016/5/10/chartex" xmlns:cx5="http://schemas.microsoft.com/office/drawing/2016/5/11/chartex" xmlns:cx6="http://schemas.microsoft.com/office/drawing/2016/5/12/chartex" xmlns:cx7="http://schemas.microsoft.com/office/drawing/2016/5/13/chartex" xmlns:cx8="http://schemas.microsoft.com/office/drawing/2016/5/14/chartex" xmlns:mc="http://schemas.openxmlformats.org/markup-compatibility/2006" xmlns:aink="http://schemas.microsoft.com/office/drawing/2016/ink" xmlns:am3d="http://schemas.microsoft.com/office/drawing/2017/model3d" xmlns:o="urn:schemas-microsoft-com:office:office" xmlns:oel="http://schemas.microsoft.com/office/2019/extlst" xmlns:r="http://schemas.openxmlformats.org/officeDocument/2006/relationships" xmlns:m="http://schemas.openxmlformats.org/officeDocument/2006/math" xmlns:v="urn:schemas-microsoft-com:vml" xmlns:wp14="http://schemas.microsoft.com/office/word/2010/wordprocessingDrawing" xmlns:wp="http://schemas.openxmlformats.org/drawingml/2006/wordprocessingDrawing" xmlns:w10="urn:schemas-microsoft-com:office:word" xmlns:w="http://schemas.openxmlformats.org/wordprocessingml/2006/main" xmlns:w14="http://schemas.microsoft.com/office/word/2010/wordml" xmlns:w15="http://schemas.microsoft.com/office/word/2012/wordml" xmlns:w16cex="http://schemas.microsoft.com/office/word/2018/wordml/cex" xmlns:w16cid="http://schemas.microsoft.com/office/word/2016/wordml/cid" xmlns:w16="http://schemas.microsoft.com/office/word/2018/wordml" xmlns:w16sdtdh="http://schemas.microsoft.com/office/word/2020/wordml/sdtdatahash" xmlns:w16se="http://schemas.microsoft.com/office/word/2015/wordml/symex" xmlns:wpg="http://schemas.microsoft.com/office/word/2010/wordprocessingGroup" xmlns:wpi="http://schemas.microsoft.com/office/word/2010/wordprocessingInk" xmlns:wne="http://schemas.microsoft.com/office/word/2006/wordml" xmlns:wps="http://schemas.microsoft.com/office/word/2010/wordprocessingShape" mc:Ignorable="w14 w15 w16se w16cid w16 w16cex w16sdtdh wp14">
-  <w:p>
-    <w:pPr>
-      <w:pStyle w:val="Header"/>
-    </w:pPr>
-  </w:p>
-</w:hdr>
-</file>
-
-<file path=word/header3.xml><?xml version="1.0" encoding="utf-8"?>
-<w:hdr xmlns:wpc="http://schemas.microsoft.com/office/word/2010/wordprocessingCanvas" xmlns:cx="http://schemas.microsoft.com/office/drawing/2014/chartex" xmlns:cx1="http://schemas.microsoft.com/office/drawing/2015/9/8/chartex" xmlns:cx2="http://schemas.microsoft.com/office/drawing/2015/10/21/chartex" xmlns:cx3="http://schemas.microsoft.com/office/drawing/2016/5/9/chartex" xmlns:cx4="http://schemas.microsoft.com/office/drawing/2016/5/10/chartex" xmlns:cx5="http://schemas.microsoft.com/office/drawing/2016/5/11/chartex" xmlns:cx6="http://schemas.microsoft.com/office/drawing/2016/5/12/chartex" xmlns:cx7="http://schemas.microsoft.com/office/drawing/2016/5/13/chartex" xmlns:cx8="http://schemas.microsoft.com/office/drawing/2016/5/14/chartex" xmlns:mc="http://schemas.openxmlformats.org/markup-compatibility/2006" xmlns:aink="http://schemas.microsoft.com/office/drawing/2016/ink" xmlns:am3d="http://schemas.microsoft.com/office/drawing/2017/model3d" xmlns:o="urn:schemas-microsoft-com:office:office" xmlns:oel="http://schemas.microsoft.com/office/2019/extlst" xmlns:r="http://schemas.openxmlformats.org/officeDocument/2006/relationships" xmlns:m="http://schemas.openxmlformats.org/officeDocument/2006/math" xmlns:v="urn:schemas-microsoft-com:vml" xmlns:wp14="http://schemas.microsoft.com/office/word/2010/wordprocessingDrawing" xmlns:wp="http://schemas.openxmlformats.org/drawingml/2006/wordprocessingDrawing" xmlns:w10="urn:schemas-microsoft-com:office:word" xmlns:w="http://schemas.openxmlformats.org/wordprocessingml/2006/main" xmlns:w14="http://schemas.microsoft.com/office/word/2010/wordml" xmlns:w15="http://schemas.microsoft.com/office/word/2012/wordml" xmlns:w16cex="http://schemas.microsoft.com/office/word/2018/wordml/cex" xmlns:w16cid="http://schemas.microsoft.com/office/word/2016/wordml/cid" xmlns:w16="http://schemas.microsoft.com/office/word/2018/wordml" xmlns:w16sdtdh="http://schemas.microsoft.com/office/word/2020/wordml/sdtdatahash" xmlns:w16se="http://schemas.microsoft.com/office/word/2015/wordml/symex" xmlns:wpg="http://schemas.microsoft.com/office/word/2010/wordprocessingGroup" xmlns:wpi="http://schemas.microsoft.com/office/word/2010/wordprocessingInk" xmlns:wne="http://schemas.microsoft.com/office/word/2006/wordml" xmlns:wps="http://schemas.microsoft.com/office/word/2010/wordprocessingShape" mc:Ignorable="w14 w15 w16se w16cid w16 w16cex w16sdtdh wp14">
-  <w:p>
-    <w:pPr>
-      <w:pStyle w:val="Header"/>
-    </w:pPr>
+    <w:r>
+      <w:rPr>
+        <w:rFonts w:ascii="Cambria" w:hAnsi="Cambria"/>
+        <w:noProof/>
+        <w:sz w:val="28"/>
+        <w:szCs w:val="28"/>
+      </w:rPr>
+      <w:drawing>
+        <wp:inline distT="0" distB="0" distL="0" distR="0" wp14:anchorId="4A6BFE47" wp14:editId="2C06B672">
+          <wp:extent cx="1866900" cy="492297"/>
+          <wp:effectExtent l="0" t="0" r="0" b="3175"/>
+          <wp:docPr id="22" name="Picture 22" descr="Text&#10;&#10;Description automatically generated"/>
+          <wp:cNvGraphicFramePr>
+            <a:graphicFrameLocks xmlns:a="http://schemas.openxmlformats.org/drawingml/2006/main" noChangeAspect="1"/>
+          </wp:cNvGraphicFramePr>
+          <a:graphic xmlns:a="http://schemas.openxmlformats.org/drawingml/2006/main">
+            <a:graphicData uri="http://schemas.openxmlformats.org/drawingml/2006/picture">
+              <pic:pic xmlns:pic="http://schemas.openxmlformats.org/drawingml/2006/picture">
+                <pic:nvPicPr>
+                  <pic:cNvPr id="14" name="Picture 14" descr="Text&#10;&#10;Description automatically generated"/>
+                  <pic:cNvPicPr/>
+                </pic:nvPicPr>
+                <pic:blipFill>
+                  <a:blip r:embed="rId1">
+                    <a:extLst>
+                      <a:ext uri="{28A0092B-C50C-407E-A947-70E740481C1C}">
+                        <a14:useLocalDpi xmlns:a14="http://schemas.microsoft.com/office/drawing/2010/main" val="0"/>
+                      </a:ext>
+                    </a:extLst>
+                  </a:blip>
+                  <a:stretch>
+                    <a:fillRect/>
+                  </a:stretch>
+                </pic:blipFill>
+                <pic:spPr>
+                  <a:xfrm>
+                    <a:off x="0" y="0"/>
+                    <a:ext cx="1908659" cy="503309"/>
+                  </a:xfrm>
+                  <a:prstGeom prst="rect">
+                    <a:avLst/>
+                  </a:prstGeom>
+                </pic:spPr>
+              </pic:pic>
+            </a:graphicData>
+          </a:graphic>
+        </wp:inline>
+      </w:drawing>
+    </w:r>
   </w:p>
 </w:hdr>
 </file>
@@ -2569,6 +2623,27 @@
       <w14:ligatures w14:val="none"/>
     </w:rPr>
   </w:style>
+  <w:style w:type="paragraph" w:styleId="Heading1">
+    <w:name w:val="heading 1"/>
+    <w:basedOn w:val="Normal"/>
+    <w:next w:val="Normal"/>
+    <w:link w:val="Heading1Char"/>
+    <w:uiPriority w:val="9"/>
+    <w:qFormat/>
+    <w:rsid w:val="00212256"/>
+    <w:pPr>
+      <w:keepNext/>
+      <w:keepLines/>
+      <w:spacing w:before="240" w:after="0"/>
+      <w:outlineLvl w:val="0"/>
+    </w:pPr>
+    <w:rPr>
+      <w:rFonts w:asciiTheme="majorHAnsi" w:eastAsiaTheme="majorEastAsia" w:hAnsiTheme="majorHAnsi" w:cstheme="majorBidi"/>
+      <w:color w:val="2F5496" w:themeColor="accent1" w:themeShade="BF"/>
+      <w:sz w:val="32"/>
+      <w:szCs w:val="32"/>
+    </w:rPr>
+  </w:style>
   <w:style w:type="paragraph" w:styleId="Heading3">
     <w:name w:val="heading 3"/>
     <w:basedOn w:val="Normal"/>
@@ -2713,6 +2788,56 @@
     <w:rsid w:val="0000742F"/>
     <w:rPr>
       <w:kern w:val="0"/>
+      <w14:ligatures w14:val="none"/>
+    </w:rPr>
+  </w:style>
+  <w:style w:type="character" w:customStyle="1" w:styleId="Heading1Char">
+    <w:name w:val="Heading 1 Char"/>
+    <w:basedOn w:val="DefaultParagraphFont"/>
+    <w:link w:val="Heading1"/>
+    <w:uiPriority w:val="9"/>
+    <w:rsid w:val="00212256"/>
+    <w:rPr>
+      <w:rFonts w:asciiTheme="majorHAnsi" w:eastAsiaTheme="majorEastAsia" w:hAnsiTheme="majorHAnsi" w:cstheme="majorBidi"/>
+      <w:color w:val="2F5496" w:themeColor="accent1" w:themeShade="BF"/>
+      <w:kern w:val="0"/>
+      <w:sz w:val="32"/>
+      <w:szCs w:val="32"/>
+      <w14:ligatures w14:val="none"/>
+    </w:rPr>
+  </w:style>
+  <w:style w:type="paragraph" w:styleId="Title">
+    <w:name w:val="Title"/>
+    <w:basedOn w:val="Normal"/>
+    <w:next w:val="Normal"/>
+    <w:link w:val="TitleChar"/>
+    <w:uiPriority w:val="10"/>
+    <w:qFormat/>
+    <w:rsid w:val="00212256"/>
+    <w:pPr>
+      <w:spacing w:after="0" w:line="240" w:lineRule="auto"/>
+      <w:contextualSpacing/>
+    </w:pPr>
+    <w:rPr>
+      <w:rFonts w:asciiTheme="majorHAnsi" w:eastAsiaTheme="majorEastAsia" w:hAnsiTheme="majorHAnsi" w:cstheme="majorBidi"/>
+      <w:spacing w:val="-10"/>
+      <w:kern w:val="28"/>
+      <w:sz w:val="56"/>
+      <w:szCs w:val="56"/>
+    </w:rPr>
+  </w:style>
+  <w:style w:type="character" w:customStyle="1" w:styleId="TitleChar">
+    <w:name w:val="Title Char"/>
+    <w:basedOn w:val="DefaultParagraphFont"/>
+    <w:link w:val="Title"/>
+    <w:uiPriority w:val="10"/>
+    <w:rsid w:val="00212256"/>
+    <w:rPr>
+      <w:rFonts w:asciiTheme="majorHAnsi" w:eastAsiaTheme="majorEastAsia" w:hAnsiTheme="majorHAnsi" w:cstheme="majorBidi"/>
+      <w:spacing w:val="-10"/>
+      <w:kern w:val="28"/>
+      <w:sz w:val="56"/>
+      <w:szCs w:val="56"/>
       <w14:ligatures w14:val="none"/>
     </w:rPr>
   </w:style>

</xml_diff>